<commit_message>
criei o exercicio 022
</commit_message>
<xml_diff>
--- a/HTML5 e CSS.docx
+++ b/HTML5 e CSS.docx
@@ -289,10 +289,24 @@
           <w:b/>
           <w:sz w:val="28"/>
         </w:rPr>
-        <w:t>://www.youtube.com/watch?v=krF-dm4nr10</w:t>
-      </w:r>
-      <w:bookmarkStart w:id="0" w:name="_GoBack"/>
-      <w:bookmarkEnd w:id="0"/>
+        <w:t>://www.youtube.com/watch?v=</w:t>
+      </w:r>
+      <w:proofErr w:type="gramStart"/>
+      <w:r>
+        <w:rPr>
+          <w:b/>
+          <w:sz w:val="28"/>
+        </w:rPr>
+        <w:t>krF-dm</w:t>
+      </w:r>
+      <w:proofErr w:type="gramEnd"/>
+      <w:r>
+        <w:rPr>
+          <w:b/>
+          <w:sz w:val="28"/>
+        </w:rPr>
+        <w:t>4nr10</w:t>
+      </w:r>
     </w:p>
     <w:p>
       <w:pPr>
@@ -5678,6 +5692,194 @@
         </w:rPr>
         <w:t xml:space="preserve"> </w:t>
       </w:r>
+    </w:p>
+    <w:p>
+      <w:pPr>
+        <w:rPr>
+          <w:b/>
+          <w:sz w:val="28"/>
+        </w:rPr>
+      </w:pPr>
+    </w:p>
+    <w:p>
+      <w:pPr>
+        <w:rPr>
+          <w:b/>
+          <w:sz w:val="28"/>
+        </w:rPr>
+      </w:pPr>
+      <w:r>
+        <w:rPr>
+          <w:b/>
+          <w:sz w:val="28"/>
+        </w:rPr>
+        <w:t xml:space="preserve">GERAR </w:t>
+      </w:r>
+      <w:proofErr w:type="spellStart"/>
+      <w:r>
+        <w:rPr>
+          <w:b/>
+          <w:sz w:val="28"/>
+        </w:rPr>
+        <w:t>QR</w:t>
+      </w:r>
+      <w:proofErr w:type="spellEnd"/>
+      <w:r>
+        <w:rPr>
+          <w:b/>
+          <w:sz w:val="28"/>
+        </w:rPr>
+        <w:t xml:space="preserve"> </w:t>
+      </w:r>
+      <w:proofErr w:type="spellStart"/>
+      <w:r>
+        <w:rPr>
+          <w:b/>
+          <w:sz w:val="28"/>
+        </w:rPr>
+        <w:t>CODE</w:t>
+      </w:r>
+      <w:proofErr w:type="spellEnd"/>
+    </w:p>
+    <w:p>
+      <w:pPr>
+        <w:rPr>
+          <w:b/>
+          <w:sz w:val="28"/>
+        </w:rPr>
+      </w:pPr>
+      <w:hyperlink r:id="rId25" w:history="1">
+        <w:proofErr w:type="spellStart"/>
+        <w:proofErr w:type="gramStart"/>
+        <w:r>
+          <w:rPr>
+            <w:rStyle w:val="Hyperlink"/>
+            <w:b/>
+            <w:sz w:val="28"/>
+          </w:rPr>
+          <w:t>https</w:t>
+        </w:r>
+        <w:proofErr w:type="spellEnd"/>
+        <w:proofErr w:type="gramEnd"/>
+        <w:r>
+          <w:rPr>
+            <w:rStyle w:val="Hyperlink"/>
+            <w:b/>
+            <w:sz w:val="28"/>
+          </w:rPr>
+          <w:t>://</w:t>
+        </w:r>
+        <w:proofErr w:type="spellStart"/>
+        <w:r>
+          <w:rPr>
+            <w:rStyle w:val="Hyperlink"/>
+            <w:b/>
+            <w:sz w:val="28"/>
+          </w:rPr>
+          <w:t>www.qr-code-generator.com</w:t>
+        </w:r>
+        <w:proofErr w:type="spellEnd"/>
+        <w:r>
+          <w:rPr>
+            <w:rStyle w:val="Hyperlink"/>
+            <w:b/>
+            <w:sz w:val="28"/>
+          </w:rPr>
+          <w:t>/</w:t>
+        </w:r>
+      </w:hyperlink>
+    </w:p>
+    <w:p>
+      <w:pPr>
+        <w:rPr>
+          <w:b/>
+          <w:sz w:val="28"/>
+        </w:rPr>
+      </w:pPr>
+    </w:p>
+    <w:p>
+      <w:pPr>
+        <w:rPr>
+          <w:b/>
+          <w:sz w:val="28"/>
+        </w:rPr>
+      </w:pPr>
+      <w:hyperlink r:id="rId26" w:history="1">
+        <w:proofErr w:type="spellStart"/>
+        <w:proofErr w:type="gramStart"/>
+        <w:r>
+          <w:rPr>
+            <w:rStyle w:val="Hyperlink"/>
+            <w:b/>
+            <w:sz w:val="28"/>
+          </w:rPr>
+          <w:t>https</w:t>
+        </w:r>
+        <w:proofErr w:type="spellEnd"/>
+        <w:proofErr w:type="gramEnd"/>
+        <w:r>
+          <w:rPr>
+            <w:rStyle w:val="Hyperlink"/>
+            <w:b/>
+            <w:sz w:val="28"/>
+          </w:rPr>
+          <w:t>://</w:t>
+        </w:r>
+        <w:proofErr w:type="spellStart"/>
+        <w:r>
+          <w:rPr>
+            <w:rStyle w:val="Hyperlink"/>
+            <w:b/>
+            <w:sz w:val="28"/>
+          </w:rPr>
+          <w:t>horohsistemas.github.io</w:t>
+        </w:r>
+        <w:proofErr w:type="spellEnd"/>
+        <w:r>
+          <w:rPr>
+            <w:rStyle w:val="Hyperlink"/>
+            <w:b/>
+            <w:sz w:val="28"/>
+          </w:rPr>
+          <w:t>/projeto-</w:t>
+        </w:r>
+        <w:proofErr w:type="spellStart"/>
+        <w:r>
+          <w:rPr>
+            <w:rStyle w:val="Hyperlink"/>
+            <w:b/>
+            <w:sz w:val="28"/>
+          </w:rPr>
+          <w:t>android</w:t>
+        </w:r>
+        <w:proofErr w:type="spellEnd"/>
+        <w:r>
+          <w:rPr>
+            <w:rStyle w:val="Hyperlink"/>
+            <w:b/>
+            <w:sz w:val="28"/>
+          </w:rPr>
+          <w:t>/</w:t>
+        </w:r>
+      </w:hyperlink>
+    </w:p>
+    <w:p>
+      <w:pPr>
+        <w:rPr>
+          <w:b/>
+          <w:sz w:val="28"/>
+        </w:rPr>
+      </w:pPr>
+    </w:p>
+    <w:p>
+      <w:pPr>
+        <w:rPr>
+          <w:b/>
+          <w:sz w:val="28"/>
+        </w:rPr>
+      </w:pPr>
+      <w:bookmarkStart w:id="0" w:name="_GoBack"/>
+      <w:bookmarkEnd w:id="0"/>
     </w:p>
     <w:p>
       <w:pPr>
@@ -6529,7 +6731,7 @@
   <a:extraClrSchemeLst/>
   <a:extLst>
     <a:ext uri="{05A4C25C-085E-4340-85A3-A5531E510DB2}">
-      <thm15:themeFamily xmlns="" xmlns:thm15="http://schemas.microsoft.com/office/thememl/2012/main" name="Office Theme" id="{62F939B6-93AF-4DB8-9C6B-D6C7DFDC589F}" vid="{4A3C46E8-61CC-4603-A589-7422A47A8E4A}"/>
+      <thm15:themeFamily xmlns:thm15="http://schemas.microsoft.com/office/thememl/2012/main" xmlns="" name="Office Theme" id="{62F939B6-93AF-4DB8-9C6B-D6C7DFDC589F}" vid="{4A3C46E8-61CC-4603-A589-7422A47A8E4A}"/>
     </a:ext>
   </a:extLst>
 </a:theme>

</xml_diff>